<commit_message>
Fix date and last row
</commit_message>
<xml_diff>
--- a/DOC/Projektdokumentation/Anwenderdokumentation.docx
+++ b/DOC/Projektdokumentation/Anwenderdokumentation.docx
@@ -10,6 +10,7 @@
           <w:docPartUnique/>
         </w:docPartObj>
       </w:sdtPr>
+      <w:sdtEndPr/>
       <w:sdtContent>
         <w:p/>
         <w:p>
@@ -29,6 +30,8 @@
               <w:docGrid w:linePitch="360"/>
             </w:sectPr>
           </w:pPr>
+          <w:bookmarkStart w:id="0" w:name="_GoBack"/>
+          <w:bookmarkEnd w:id="0"/>
           <w:r>
             <w:rPr>
               <w:noProof/>
@@ -109,6 +112,7 @@
                                     <w:dataBinding w:prefixMappings="xmlns:ns0='http://purl.org/dc/elements/1.1/' xmlns:ns1='http://schemas.openxmlformats.org/package/2006/metadata/core-properties' " w:xpath="/ns1:coreProperties[1]/ns0:title[1]" w:storeItemID="{6C3C8BC8-F283-45AE-878A-BAB7291924A1}"/>
                                     <w:text w:multiLine="1"/>
                                   </w:sdtPr>
+                                  <w:sdtEndPr/>
                                   <w:sdtContent>
                                     <w:r>
                                       <w:rPr>
@@ -137,6 +141,7 @@
                                   <w:dataBinding w:prefixMappings="xmlns:ns0='http://purl.org/dc/elements/1.1/' xmlns:ns1='http://schemas.openxmlformats.org/package/2006/metadata/core-properties' " w:xpath="/ns1:coreProperties[1]/ns0:subject[1]" w:storeItemID="{6C3C8BC8-F283-45AE-878A-BAB7291924A1}"/>
                                   <w:text/>
                                 </w:sdtPr>
+                                <w:sdtEndPr/>
                                 <w:sdtContent>
                                   <w:p>
                                     <w:pPr>
@@ -215,6 +220,7 @@
                               <w:dataBinding w:prefixMappings="xmlns:ns0='http://purl.org/dc/elements/1.1/' xmlns:ns1='http://schemas.openxmlformats.org/package/2006/metadata/core-properties' " w:xpath="/ns1:coreProperties[1]/ns0:title[1]" w:storeItemID="{6C3C8BC8-F283-45AE-878A-BAB7291924A1}"/>
                               <w:text w:multiLine="1"/>
                             </w:sdtPr>
+                            <w:sdtEndPr/>
                             <w:sdtContent>
                               <w:r>
                                 <w:rPr>
@@ -243,6 +249,7 @@
                             <w:dataBinding w:prefixMappings="xmlns:ns0='http://purl.org/dc/elements/1.1/' xmlns:ns1='http://schemas.openxmlformats.org/package/2006/metadata/core-properties' " w:xpath="/ns1:coreProperties[1]/ns0:subject[1]" w:storeItemID="{6C3C8BC8-F283-45AE-878A-BAB7291924A1}"/>
                             <w:text/>
                           </w:sdtPr>
+                          <w:sdtEndPr/>
                           <w:sdtContent>
                             <w:p>
                               <w:pPr>
@@ -378,6 +385,7 @@
                                       <w:calendar w:val="gregorian"/>
                                     </w:date>
                                   </w:sdtPr>
+                                  <w:sdtEndPr/>
                                   <w:sdtContent>
                                     <w:r>
                                       <w:rPr>
@@ -386,7 +394,16 @@
                                         <w:sz w:val="40"/>
                                         <w:szCs w:val="40"/>
                                       </w:rPr>
-                                      <w:t>November 12, 2019</w:t>
+                                      <w:t>12.11.</w:t>
+                                    </w:r>
+                                    <w:r>
+                                      <w:rPr>
+                                        <w:caps/>
+                                        <w:color w:val="323E4F" w:themeColor="text2" w:themeShade="BF"/>
+                                        <w:sz w:val="40"/>
+                                        <w:szCs w:val="40"/>
+                                      </w:rPr>
+                                      <w:t>2019</w:t>
                                     </w:r>
                                   </w:sdtContent>
                                 </w:sdt>
@@ -446,6 +463,7 @@
                                 <w:calendar w:val="gregorian"/>
                               </w:date>
                             </w:sdtPr>
+                            <w:sdtEndPr/>
                             <w:sdtContent>
                               <w:r>
                                 <w:rPr>
@@ -454,7 +472,16 @@
                                   <w:sz w:val="40"/>
                                   <w:szCs w:val="40"/>
                                 </w:rPr>
-                                <w:t>November 12, 2019</w:t>
+                                <w:t>12.11.</w:t>
+                              </w:r>
+                              <w:r>
+                                <w:rPr>
+                                  <w:caps/>
+                                  <w:color w:val="323E4F" w:themeColor="text2" w:themeShade="BF"/>
+                                  <w:sz w:val="40"/>
+                                  <w:szCs w:val="40"/>
+                                </w:rPr>
+                                <w:t>2019</w:t>
                               </w:r>
                             </w:sdtContent>
                           </w:sdt>
@@ -590,6 +617,7 @@
                                     <w:dataBinding w:prefixMappings="xmlns:ns0='http://schemas.openxmlformats.org/officeDocument/2006/extended-properties' " w:xpath="/ns0:Properties[1]/ns0:Company[1]" w:storeItemID="{6668398D-A668-4E3E-A5EB-62B293D839F1}"/>
                                     <w:text/>
                                   </w:sdtPr>
+                                  <w:sdtEndPr/>
                                   <w:sdtContent>
                                     <w:r>
                                       <w:rPr>
@@ -630,6 +658,7 @@
                                     <w:dataBinding w:prefixMappings="xmlns:ns0='http://schemas.microsoft.com/office/2006/coverPageProps' " w:xpath="/ns0:CoverPageProperties[1]/ns0:CompanyAddress[1]" w:storeItemID="{55AF091B-3C7A-41E3-B477-F2FDAA23CFDA}"/>
                                     <w:text/>
                                   </w:sdtPr>
+                                  <w:sdtEndPr/>
                                   <w:sdtContent>
                                     <w:r>
                                       <w:rPr>
@@ -727,6 +756,7 @@
                               <w:dataBinding w:prefixMappings="xmlns:ns0='http://schemas.openxmlformats.org/officeDocument/2006/extended-properties' " w:xpath="/ns0:Properties[1]/ns0:Company[1]" w:storeItemID="{6668398D-A668-4E3E-A5EB-62B293D839F1}"/>
                               <w:text/>
                             </w:sdtPr>
+                            <w:sdtEndPr/>
                             <w:sdtContent>
                               <w:r>
                                 <w:rPr>
@@ -767,6 +797,7 @@
                               <w:dataBinding w:prefixMappings="xmlns:ns0='http://schemas.microsoft.com/office/2006/coverPageProps' " w:xpath="/ns0:CoverPageProperties[1]/ns0:CompanyAddress[1]" w:storeItemID="{55AF091B-3C7A-41E3-B477-F2FDAA23CFDA}"/>
                               <w:text/>
                             </w:sdtPr>
+                            <w:sdtEndPr/>
                             <w:sdtContent>
                               <w:r>
                                 <w:rPr>
@@ -953,6 +984,15 @@
     </w:sdt>
     <w:sdt>
       <w:sdtPr>
+        <w:rPr>
+          <w:rFonts w:asciiTheme="minorHAnsi" w:eastAsiaTheme="minorHAnsi" w:hAnsiTheme="minorHAnsi" w:cstheme="minorBidi"/>
+          <w:b w:val="0"/>
+          <w:bCs w:val="0"/>
+          <w:color w:val="auto"/>
+          <w:sz w:val="24"/>
+          <w:szCs w:val="24"/>
+          <w:lang w:val="de-DE"/>
+        </w:rPr>
         <w:id w:val="1148718017"/>
         <w:docPartObj>
           <w:docPartGallery w:val="Table of Contents"/>
@@ -961,12 +1001,7 @@
       </w:sdtPr>
       <w:sdtEndPr>
         <w:rPr>
-          <w:rFonts w:asciiTheme="minorHAnsi" w:eastAsiaTheme="minorHAnsi" w:hAnsiTheme="minorHAnsi" w:cstheme="minorBidi"/>
           <w:noProof/>
-          <w:color w:val="auto"/>
-          <w:sz w:val="24"/>
-          <w:szCs w:val="24"/>
-          <w:lang w:val="de-DE"/>
         </w:rPr>
       </w:sdtEndPr>
       <w:sdtContent>
@@ -1331,14 +1366,27 @@
       <w:r>
         <w:t xml:space="preserve">Abbildung </w:t>
       </w:r>
-      <w:fldSimple w:instr=" SEQ Abbildung \* ARABIC ">
-        <w:r>
-          <w:rPr>
-            <w:noProof/>
-          </w:rPr>
-          <w:t>1</w:t>
-        </w:r>
-      </w:fldSimple>
+      <w:r>
+        <w:fldChar w:fldCharType="begin"/>
+      </w:r>
+      <w:r>
+        <w:instrText xml:space="preserve"> SEQ Abbildung \* ARABIC </w:instrText>
+      </w:r>
+      <w:r>
+        <w:fldChar w:fldCharType="separate"/>
+      </w:r>
+      <w:r>
+        <w:rPr>
+          <w:noProof/>
+        </w:rPr>
+        <w:t>1</w:t>
+      </w:r>
+      <w:r>
+        <w:rPr>
+          <w:noProof/>
+        </w:rPr>
+        <w:fldChar w:fldCharType="end"/>
+      </w:r>
       <w:r>
         <w:t>: Menüpunkt im QES</w:t>
       </w:r>
@@ -1425,14 +1473,27 @@
       <w:r>
         <w:t xml:space="preserve">Abbildung </w:t>
       </w:r>
-      <w:fldSimple w:instr=" SEQ Abbildung \* ARABIC ">
-        <w:r>
-          <w:rPr>
-            <w:noProof/>
-          </w:rPr>
-          <w:t>2</w:t>
-        </w:r>
-      </w:fldSimple>
+      <w:r>
+        <w:fldChar w:fldCharType="begin"/>
+      </w:r>
+      <w:r>
+        <w:instrText xml:space="preserve"> SEQ Abbildung \* ARABIC </w:instrText>
+      </w:r>
+      <w:r>
+        <w:fldChar w:fldCharType="separate"/>
+      </w:r>
+      <w:r>
+        <w:rPr>
+          <w:noProof/>
+        </w:rPr>
+        <w:t>2</w:t>
+      </w:r>
+      <w:r>
+        <w:rPr>
+          <w:noProof/>
+        </w:rPr>
+        <w:fldChar w:fldCharType="end"/>
+      </w:r>
       <w:r>
         <w:t>: Auswahlmaske</w:t>
       </w:r>
@@ -1532,14 +1593,27 @@
       <w:r>
         <w:t xml:space="preserve">Abbildung </w:t>
       </w:r>
-      <w:fldSimple w:instr=" SEQ Abbildung \* ARABIC ">
-        <w:r>
-          <w:rPr>
-            <w:noProof/>
-          </w:rPr>
-          <w:t>3</w:t>
-        </w:r>
-      </w:fldSimple>
+      <w:r>
+        <w:fldChar w:fldCharType="begin"/>
+      </w:r>
+      <w:r>
+        <w:instrText xml:space="preserve"> SEQ Abbildung \* ARABIC </w:instrText>
+      </w:r>
+      <w:r>
+        <w:fldChar w:fldCharType="separate"/>
+      </w:r>
+      <w:r>
+        <w:rPr>
+          <w:noProof/>
+        </w:rPr>
+        <w:t>3</w:t>
+      </w:r>
+      <w:r>
+        <w:rPr>
+          <w:noProof/>
+        </w:rPr>
+        <w:fldChar w:fldCharType="end"/>
+      </w:r>
       <w:r>
         <w:t>: Vorschau</w:t>
       </w:r>
@@ -1602,14 +1676,27 @@
       <w:r>
         <w:t xml:space="preserve">Abbildung </w:t>
       </w:r>
-      <w:fldSimple w:instr=" SEQ Abbildung \* ARABIC ">
-        <w:r>
-          <w:rPr>
-            <w:noProof/>
-          </w:rPr>
-          <w:t>4</w:t>
-        </w:r>
-      </w:fldSimple>
+      <w:r>
+        <w:fldChar w:fldCharType="begin"/>
+      </w:r>
+      <w:r>
+        <w:instrText xml:space="preserve"> SEQ Abbildung \* ARABIC </w:instrText>
+      </w:r>
+      <w:r>
+        <w:fldChar w:fldCharType="separate"/>
+      </w:r>
+      <w:r>
+        <w:rPr>
+          <w:noProof/>
+        </w:rPr>
+        <w:t>4</w:t>
+      </w:r>
+      <w:r>
+        <w:rPr>
+          <w:noProof/>
+        </w:rPr>
+        <w:fldChar w:fldCharType="end"/>
+      </w:r>
       <w:r>
         <w:t>: Excel Export</w:t>
       </w:r>
@@ -1662,6 +1749,11 @@
         <w:docPartUnique/>
       </w:docPartObj>
     </w:sdtPr>
+    <w:sdtEndPr>
+      <w:rPr>
+        <w:rStyle w:val="PageNumber"/>
+      </w:rPr>
+    </w:sdtEndPr>
     <w:sdtContent>
       <w:p>
         <w:pPr>
@@ -1714,6 +1806,11 @@
         <w:docPartUnique/>
       </w:docPartObj>
     </w:sdtPr>
+    <w:sdtEndPr>
+      <w:rPr>
+        <w:rStyle w:val="PageNumber"/>
+      </w:rPr>
+    </w:sdtEndPr>
     <w:sdtContent>
       <w:p>
         <w:pPr>
@@ -1784,8 +1881,6 @@
       <w:pStyle w:val="Footer"/>
       <w:ind w:right="360"/>
     </w:pPr>
-    <w:bookmarkStart w:id="0" w:name="_GoBack"/>
-    <w:bookmarkEnd w:id="0"/>
   </w:p>
 </w:ftr>
 </file>
@@ -2879,7 +2974,7 @@
 </file>
 
 <file path=customXml/itemProps2.xml><?xml version="1.0" encoding="utf-8"?>
-<ds:datastoreItem xmlns:ds="http://schemas.openxmlformats.org/officeDocument/2006/customXml" ds:itemID="{B5EA8B59-852F-D243-890D-619AB4BEB6F0}">
+<ds:datastoreItem xmlns:ds="http://schemas.openxmlformats.org/officeDocument/2006/customXml" ds:itemID="{11F7066B-CBD5-0E4B-99CC-4030F0927C35}">
   <ds:schemaRefs>
     <ds:schemaRef ds:uri="http://schemas.openxmlformats.org/officeDocument/2006/bibliography"/>
   </ds:schemaRefs>

</xml_diff>